<commit_message>
Informational Interview 2 Done.
</commit_message>
<xml_diff>
--- a/InformationalInterview2.docx
+++ b/InformationalInterview2.docx
@@ -14,7 +14,7 @@
     </w:p>
     <w:p>
       <w:r>
-        <w:t>Caleb Scott</w:t>
+        <w:t>Jacob Oliphant</w:t>
       </w:r>
     </w:p>
     <w:p/>
@@ -25,7 +25,7 @@
     </w:p>
     <w:p>
       <w:r>
-        <w:t>Software Engineering</w:t>
+        <w:t>Electrical Engineering</w:t>
       </w:r>
     </w:p>
     <w:p/>
@@ -36,7 +36,16 @@
     </w:p>
     <w:p>
       <w:r>
-        <w:t xml:space="preserve">Caleb Scott has been part of many companies, but currently he is the CEO of Fabra, a startup company which he founded himself. He has a small, elite team of individuals working to create easier access to 3D models for 3D printers. </w:t>
+        <w:t xml:space="preserve">Jacob </w:t>
+      </w:r>
+      <w:r>
+        <w:t>graduated from BYU-I with a bachelor's degree in electrical engineering. He did an internship at INL. After he graduated from BYU-I</w:t>
+      </w:r>
+      <w:r>
+        <w:t xml:space="preserve">, he was offered a job at INL due to </w:t>
+      </w:r>
+      <w:r>
+        <w:t>the rapport that he was able to forge during his internship.</w:t>
       </w:r>
     </w:p>
     <w:p/>
@@ -47,12 +56,18 @@
     </w:p>
     <w:p>
       <w:r>
-        <w:t>Name – Fabra</w:t>
-      </w:r>
-    </w:p>
-    <w:p>
-      <w:r>
-        <w:t>Current Job/Position – CEO</w:t>
+        <w:t xml:space="preserve">Name – </w:t>
+      </w:r>
+      <w:r>
+        <w:t>INL</w:t>
+      </w:r>
+    </w:p>
+    <w:p>
+      <w:r>
+        <w:t xml:space="preserve">Current Job/Position – </w:t>
+      </w:r>
+      <w:r>
+        <w:t>System Engineer</w:t>
       </w:r>
     </w:p>
     <w:p>
@@ -75,33 +90,12 @@
       </w:r>
     </w:p>
     <w:p>
-      <w:pPr>
-        <w:rPr>
-          <w:rStyle w:val="Hyperlink"/>
-        </w:rPr>
-      </w:pPr>
       <w:r>
         <w:instrText>"</w:instrText>
       </w:r>
       <w:r>
         <w:fldChar w:fldCharType="separate"/>
       </w:r>
-    </w:p>
-    <w:p>
-      <w:pPr>
-        <w:ind w:firstLine="720"/>
-        <w:rPr>
-          <w:rStyle w:val="Hyperlink"/>
-        </w:rPr>
-      </w:pPr>
-      <w:r>
-        <w:rPr>
-          <w:rStyle w:val="Hyperlink"/>
-        </w:rPr>
-        <w:t>hello@fabra.ai</w:t>
-      </w:r>
-    </w:p>
-    <w:p>
       <w:r>
         <w:fldChar w:fldCharType="end"/>
       </w:r>
@@ -111,62 +105,72 @@
         <w:ind w:left="720"/>
       </w:pPr>
       <w:r>
-        <w:t>215 Coca-Cola Pl,</w:t>
+        <w:t>1955 N. Fremont Ave.</w:t>
       </w:r>
       <w:r>
         <w:br/>
-        <w:t>Unit 211</w:t>
-      </w:r>
+        <w:t>Idaho Falls, ID 83415</w:t>
+      </w:r>
+    </w:p>
+    <w:p>
+      <w:pPr>
+        <w:ind w:left="720"/>
+        <w:rPr>
+          <w:b/>
+          <w:bCs/>
+        </w:rPr>
+      </w:pPr>
       <w:r>
         <w:br/>
-        <w:t>San Antonio, TX</w:t>
-      </w:r>
-      <w:r>
-        <w:br/>
-        <w:t>78220</w:t>
+      </w:r>
+      <w:r>
+        <w:rPr>
+          <w:b/>
+          <w:bCs/>
+        </w:rPr>
+        <w:t>866-495-7440</w:t>
+      </w:r>
+    </w:p>
+    <w:p>
+      <w:pPr>
+        <w:ind w:left="720"/>
+      </w:pPr>
+    </w:p>
+    <w:p>
+      <w:r>
+        <w:t>Preparation:</w:t>
+      </w:r>
+    </w:p>
+    <w:p>
+      <w:r>
+        <w:t>Dossier -</w:t>
+      </w:r>
+    </w:p>
+    <w:p>
+      <w:r>
+        <w:t>INL is a company that works to research nuclear power and provide Idaho with a powerful and clean source of energy. INL hires a lot of tech students.</w:t>
       </w:r>
     </w:p>
     <w:p/>
     <w:p>
       <w:r>
-        <w:t>Preparation:</w:t>
-      </w:r>
-    </w:p>
-    <w:p>
-      <w:r>
-        <w:t>Dossier -</w:t>
-      </w:r>
-    </w:p>
-    <w:p>
-      <w:r>
-        <w:t xml:space="preserve">Fabra is a new startup company led by Caleb Scott. They are working to automate 3D creation for people who do 3D printing. They have been growing recently, and many job openings have been created for this startup. </w:t>
+        <w:t>Background Check –</w:t>
+      </w:r>
+    </w:p>
+    <w:p>
+      <w:r>
+        <w:t>https://www.linkedin.com/in/jacob-oliphant-0b29551a9/</w:t>
       </w:r>
     </w:p>
     <w:p/>
     <w:p>
       <w:r>
-        <w:t>Background Check –</w:t>
-      </w:r>
-    </w:p>
-    <w:p>
-      <w:hyperlink r:id="rId4" w:history="1">
-        <w:r>
-          <w:rPr>
-            <w:rStyle w:val="Hyperlink"/>
-          </w:rPr>
-          <w:t>https://www.linkedin.com/in/cscott2021/</w:t>
-        </w:r>
-      </w:hyperlink>
-    </w:p>
-    <w:p/>
-    <w:p>
-      <w:r>
         <w:t xml:space="preserve">Job Descriptions – </w:t>
       </w:r>
     </w:p>
     <w:p>
       <w:r>
-        <w:t xml:space="preserve">Work heavily in front and backend development utilizing flutter for quick and efficient development. </w:t>
+        <w:t>To provide systems engineering to complex, multidisciplinary energy, national security, and nuclear projects.</w:t>
       </w:r>
     </w:p>
     <w:p/>
@@ -188,7 +192,7 @@
           <w:i/>
           <w:iCs/>
         </w:rPr>
-        <w:t>Caleb</w:t>
+        <w:t>Jacob</w:t>
       </w:r>
       <w:r>
         <w:rPr>
@@ -223,170 +227,152 @@
           <w:i/>
           <w:iCs/>
         </w:rPr>
+        <w:t>. I am working on preparing my career by conducting 20 minute informational interviews with professional in the industry. Is there a time I can schedule with you to discuss your experience in the industry? It will take only 20 minutes, and I would like to discuss your likes, do a quick resume review and get some suggestions about networking.</w:t>
+      </w:r>
+    </w:p>
+    <w:p/>
+    <w:p>
+      <w:r>
+        <w:t>Scheduled Time –</w:t>
+      </w:r>
+    </w:p>
+    <w:p>
+      <w:r>
+        <w:t>5/</w:t>
+      </w:r>
+      <w:r>
+        <w:t>30</w:t>
+      </w:r>
+      <w:r>
+        <w:t>/25</w:t>
+      </w:r>
+    </w:p>
+    <w:p/>
+    <w:p>
+      <w:r>
+        <w:lastRenderedPageBreak/>
+        <w:t xml:space="preserve">Medium – </w:t>
+      </w:r>
+    </w:p>
+    <w:p>
+      <w:r>
+        <w:t>Zoom</w:t>
+      </w:r>
+    </w:p>
+    <w:p/>
+    <w:p>
+      <w:r>
+        <w:t>Prepared Interview Questions –</w:t>
+      </w:r>
+    </w:p>
+    <w:p>
+      <w:r>
+        <w:t>Where do you see the software industry going with the rapid growth of AI?</w:t>
+      </w:r>
+    </w:p>
+    <w:p>
+      <w:r>
+        <w:t>What are the best ways that I could make myself stand out?</w:t>
+      </w:r>
+    </w:p>
+    <w:p>
+      <w:r>
+        <w:t>What kind of personal projects stand out the most?</w:t>
+      </w:r>
+    </w:p>
+    <w:p>
+      <w:r>
+        <w:t>Can we keep in touch?</w:t>
+      </w:r>
+    </w:p>
+    <w:p>
+      <w:r>
+        <w:t>Are there any other professionals that you know of who would be interested in doing an informational interview with me?</w:t>
+      </w:r>
+    </w:p>
+    <w:p/>
+    <w:p>
+      <w:r>
+        <w:t>Additional Company/Professionals to Contact –</w:t>
+      </w:r>
+    </w:p>
+    <w:p>
+      <w:r>
+        <w:t xml:space="preserve">None currently, but he said he would try to get some things worked out and get back to me. </w:t>
+      </w:r>
+    </w:p>
+    <w:p/>
+    <w:p>
+      <w:r>
+        <w:t>What Two Things... –</w:t>
+      </w:r>
+    </w:p>
+    <w:p>
+      <w:r>
+        <w:t xml:space="preserve">Make sure that you have current projects. In addition to this, keep reaching out and make sure that you get a good internship. </w:t>
+      </w:r>
+    </w:p>
+    <w:p/>
+    <w:p>
+      <w:r>
+        <w:t>Follow-Up Plan –</w:t>
+      </w:r>
+    </w:p>
+    <w:p>
+      <w:r>
+        <w:t xml:space="preserve">I reached out to </w:t>
+      </w:r>
+      <w:r>
+        <w:t>Jacob</w:t>
+      </w:r>
+      <w:r>
+        <w:t>, thanking him for the time that he spent with me.</w:t>
+      </w:r>
+      <w:r>
+        <w:t xml:space="preserve"> I will reach out with resume questions in order to maintain contact.</w:t>
+      </w:r>
+      <w:r>
+        <w:t xml:space="preserve"> </w:t>
+      </w:r>
+    </w:p>
+    <w:p/>
+    <w:p>
+      <w:r>
+        <w:t>Summary:</w:t>
+      </w:r>
+    </w:p>
+    <w:p>
+      <w:r>
+        <w:t xml:space="preserve">The interview went well! The environment was very </w:t>
+      </w:r>
+      <w:r>
+        <w:t>relaxed,</w:t>
+      </w:r>
+      <w:r>
+        <w:t xml:space="preserve"> and we were able to discuss some critical topics about the tech industry</w:t>
+      </w:r>
+      <w:r>
         <w:t xml:space="preserve">. </w:t>
       </w:r>
       <w:r>
-        <w:rPr>
-          <w:i/>
-          <w:iCs/>
-        </w:rPr>
-        <w:t>We used to be neighbors back when we lived in Texas</w:t>
-      </w:r>
-      <w:r>
-        <w:rPr>
-          <w:i/>
-          <w:iCs/>
-        </w:rPr>
-        <w:t xml:space="preserve">. I am working on preparing my career by conducting </w:t>
-      </w:r>
-      <w:proofErr w:type="gramStart"/>
-      <w:r>
-        <w:rPr>
-          <w:i/>
-          <w:iCs/>
-        </w:rPr>
-        <w:t>20 minute</w:t>
-      </w:r>
-      <w:proofErr w:type="gramEnd"/>
-      <w:r>
-        <w:rPr>
-          <w:i/>
-          <w:iCs/>
-        </w:rPr>
-        <w:t xml:space="preserve"> informational interviews with </w:t>
-      </w:r>
-      <w:proofErr w:type="gramStart"/>
-      <w:r>
-        <w:rPr>
-          <w:i/>
-          <w:iCs/>
-        </w:rPr>
-        <w:t>professional</w:t>
-      </w:r>
-      <w:proofErr w:type="gramEnd"/>
-      <w:r>
-        <w:rPr>
-          <w:i/>
-          <w:iCs/>
-        </w:rPr>
-        <w:t xml:space="preserve"> in the industry. Is there a time I can schedule with you to discuss your experience in the industry? It will take only 20 minutes, and I would like to discuss your likes, do a quick resume review and get some suggestions about networking.</w:t>
+        <w:t>He told me to be bold with my abilities. I need to show employers what I can do!</w:t>
+      </w:r>
+      <w:r>
+        <w:t xml:space="preserve"> He also said that whatever I want to do, I should heavily focus on projects that reflect what I want to do in the industry. By focusing like this, I can better secure the job that I want.</w:t>
       </w:r>
     </w:p>
     <w:p/>
     <w:p>
       <w:r>
-        <w:lastRenderedPageBreak/>
-        <w:t>Scheduled Time –</w:t>
-      </w:r>
-    </w:p>
-    <w:p>
-      <w:r>
-        <w:t>5/17/25</w:t>
-      </w:r>
-    </w:p>
-    <w:p/>
-    <w:p>
-      <w:r>
-        <w:t xml:space="preserve">Medium – </w:t>
-      </w:r>
-    </w:p>
-    <w:p>
-      <w:r>
-        <w:t>Zoom</w:t>
-      </w:r>
-    </w:p>
-    <w:p/>
-    <w:p>
-      <w:r>
-        <w:t>Prepared Interview Questions –</w:t>
-      </w:r>
-    </w:p>
-    <w:p>
-      <w:r>
-        <w:t>Where do you see the software industry going with the rapid growth of AI?</w:t>
-      </w:r>
-    </w:p>
-    <w:p>
-      <w:r>
-        <w:t>What are the best ways that I could make myself stand out?</w:t>
-      </w:r>
-    </w:p>
-    <w:p>
-      <w:r>
-        <w:t>What kind of personal projects stand out the most?</w:t>
-      </w:r>
-    </w:p>
-    <w:p>
-      <w:r>
-        <w:t>Can we keep in touch?</w:t>
-      </w:r>
-    </w:p>
-    <w:p>
-      <w:r>
-        <w:t xml:space="preserve">Are there any other professionals that you </w:t>
-      </w:r>
-      <w:proofErr w:type="gramStart"/>
-      <w:r>
-        <w:t>know of</w:t>
-      </w:r>
-      <w:proofErr w:type="gramEnd"/>
-      <w:r>
-        <w:t xml:space="preserve"> who would be interested in doing an informational interview with me?</w:t>
-      </w:r>
-    </w:p>
-    <w:p/>
-    <w:p>
-      <w:r>
-        <w:t>Additional Company/Professionals to Contact –</w:t>
-      </w:r>
-    </w:p>
-    <w:p>
-      <w:r>
-        <w:t xml:space="preserve">None currently, but he said he would try to get some things worked out and get back to me. </w:t>
-      </w:r>
-    </w:p>
-    <w:p/>
-    <w:p>
-      <w:r>
-        <w:t>What Two Things... –</w:t>
-      </w:r>
-    </w:p>
-    <w:p>
-      <w:r>
-        <w:t xml:space="preserve">First, work on your LinkedIn profile. Make sure that it will attract people. Second, ensure to constantly push things to GitHub, especially personal projects. </w:t>
-      </w:r>
-    </w:p>
-    <w:p/>
-    <w:p>
-      <w:r>
-        <w:t>Follow-Up Plan –</w:t>
-      </w:r>
-    </w:p>
-    <w:p>
-      <w:r>
-        <w:t xml:space="preserve">I reached out to Caleb, thanking him for the time that he spent with me. In addition to this initial thank you, I will reach out to him when I get my LinkedIn profile looking nicer to get his input on what I could do to improve. </w:t>
-      </w:r>
-    </w:p>
-    <w:p/>
-    <w:p>
-      <w:r>
-        <w:t>Summary:</w:t>
-      </w:r>
-    </w:p>
-    <w:p>
-      <w:r>
-        <w:t>The interview went well! The environment was very relaxed given that we’ve known each other for quite some time now. He was very honest in letting me know that my resume wasn’t very strong (at least my LinkedIn and my GitHub), but by focusing on them now, I could really start to improve my employability. He also said that whatever I want to do, I should heavily focus on projects that reflect what I want to do in the industry. By focusing like this, I can better secure the job that I want.</w:t>
-      </w:r>
-    </w:p>
-    <w:p/>
-    <w:p>
-      <w:r>
         <w:t xml:space="preserve">Thank You – </w:t>
       </w:r>
     </w:p>
     <w:p>
       <w:r>
-        <w:t>Caleb,</w:t>
+        <w:t>Jacob</w:t>
+      </w:r>
+      <w:r>
+        <w:t>,</w:t>
       </w:r>
     </w:p>
     <w:p/>
@@ -1010,7 +996,6 @@
   <w:style w:type="character" w:default="1" w:styleId="DefaultParagraphFont">
     <w:name w:val="Default Paragraph Font"/>
     <w:uiPriority w:val="1"/>
-    <w:semiHidden/>
     <w:unhideWhenUsed/>
   </w:style>
   <w:style w:type="table" w:default="1" w:styleId="TableNormal">

</xml_diff>